<commit_message>
update version and description
</commit_message>
<xml_diff>
--- a/advcalc.docx
+++ b/advcalc.docx
@@ -3,32 +3,32 @@
 <w:document xmlns:wpc="http://schemas.microsoft.com/office/word/2010/wordprocessingCanvas" xmlns:mc="http://schemas.openxmlformats.org/markup-compatibility/2006" xmlns:o="urn:schemas-microsoft-com:office:office" xmlns:r="http://schemas.openxmlformats.org/officeDocument/2006/relationships" xmlns:m="http://schemas.openxmlformats.org/officeDocument/2006/math" xmlns:v="urn:schemas-microsoft-com:vml" xmlns:wp14="http://schemas.microsoft.com/office/word/2010/wordprocessingDrawing" xmlns:wp="http://schemas.openxmlformats.org/drawingml/2006/wordprocessingDrawing" xmlns:w10="urn:schemas-microsoft-com:office:word" xmlns:w="http://schemas.openxmlformats.org/wordprocessingml/2006/main" xmlns:w14="http://schemas.microsoft.com/office/word/2010/wordml" xmlns:wpg="http://schemas.microsoft.com/office/word/2010/wordprocessingGroup" xmlns:wpi="http://schemas.microsoft.com/office/word/2010/wordprocessingInk" xmlns:wne="http://schemas.microsoft.com/office/word/2006/wordml" xmlns:wps="http://schemas.microsoft.com/office/word/2010/wordprocessingShape" mc:Ignorable="w14 wp14">
   <w:body>
     <w:p>
+      <w:r>
+        <w:t>Advanced</w:t>
+      </w:r>
+      <w:r>
+        <w:t xml:space="preserve"> Calculator</w:t>
+      </w:r>
+    </w:p>
+    <w:p>
+      <w:r>
+        <w:t>Version 1.</w:t>
+      </w:r>
+      <w:r>
+        <w:t>2</w:t>
+      </w:r>
+    </w:p>
+    <w:p>
+      <w:r>
+        <w:t>This program is a</w:t>
+      </w:r>
+      <w:r>
+        <w:t>n advanced</w:t>
+      </w:r>
       <w:bookmarkStart w:id="0" w:name="_GoBack"/>
       <w:bookmarkEnd w:id="0"/>
       <w:r>
-        <w:t>Advanced</w:t>
-      </w:r>
-      <w:r>
-        <w:t xml:space="preserve"> Calculator</w:t>
-      </w:r>
-    </w:p>
-    <w:p>
-      <w:r>
-        <w:t>Version 1.</w:t>
-      </w:r>
-      <w:r>
-        <w:t>1</w:t>
-      </w:r>
-    </w:p>
-    <w:p>
-      <w:r>
-        <w:t>This program is a</w:t>
-      </w:r>
-      <w:r>
-        <w:t>n advanced</w:t>
-      </w:r>
-      <w:r>
-        <w:t xml:space="preserve"> javascript calculator program.</w:t>
+        <w:t xml:space="preserve"> calculator program.</w:t>
       </w:r>
     </w:p>
     <w:p>
@@ -142,9 +142,11 @@
           <w:numId w:val="1"/>
         </w:numPr>
       </w:pPr>
+      <w:proofErr w:type="spellStart"/>
       <w:r>
         <w:t>Avg</w:t>
       </w:r>
+      <w:proofErr w:type="spellEnd"/>
     </w:p>
     <w:p>
       <w:pPr>

</xml_diff>

<commit_message>
add info on button
</commit_message>
<xml_diff>
--- a/advcalc.docx
+++ b/advcalc.docx
@@ -15,7 +15,7 @@
         <w:t>Version 1.</w:t>
       </w:r>
       <w:r>
-        <w:t>3</w:t>
+        <w:t>4</w:t>
       </w:r>
     </w:p>
     <w:p>
@@ -33,6 +33,13 @@
       <w:r>
         <w:t>It takes two numbers as input and allows the user to select the operation from a drop-down.</w:t>
       </w:r>
+    </w:p>
+    <w:p>
+      <w:r>
+        <w:t>The user then clicks a button to see the answers.</w:t>
+      </w:r>
+      <w:bookmarkStart w:id="0" w:name="_GoBack"/>
+      <w:bookmarkEnd w:id="0"/>
     </w:p>
     <w:p>
       <w:r>
@@ -137,8 +144,6 @@
       <w:r>
         <w:t>Power</w:t>
       </w:r>
-      <w:bookmarkStart w:id="0" w:name="_GoBack"/>
-      <w:bookmarkEnd w:id="0"/>
     </w:p>
     <w:p>
       <w:pPr>

</xml_diff>